<commit_message>
Fixed an issue with how LOADI's are applied
</commit_message>
<xml_diff>
--- a/ACSL Turing Language.docx
+++ b/ACSL Turing Language.docx
@@ -5,8 +5,8 @@
     <w:p>
       <w:pPr>
         <w:spacing w:after="0"/>
-      </w:pPr>
-      <w:bookmarkStart w:id="0" w:name="_GoBack"/>
+        <w:ind w:firstLine="720"/>
+      </w:pPr>
       <w:r>
         <w:t>State = (Instruction number, acc</w:t>
       </w:r>
@@ -17,7 +17,6 @@
         <w:t>)</w:t>
       </w:r>
     </w:p>
-    <w:bookmarkEnd w:id="0"/>
     <w:p>
       <w:pPr>
         <w:spacing w:after="0"/>
@@ -7250,6 +7249,7 @@
           <w:iCs/>
         </w:rPr>
       </w:pPr>
+      <w:bookmarkStart w:id="0" w:name="_GoBack"/>
       <w:r>
         <w:rPr>
           <w:i/>
@@ -7405,6 +7405,7 @@
       <w:r>
         <w:t>END</w:t>
       </w:r>
+      <w:bookmarkEnd w:id="0"/>
     </w:p>
     <w:sectPr>
       <w:pgSz w:w="12240" w:h="15840"/>

</xml_diff>